<commit_message>
Changes from Mar 20, 2019
Test plan was also edited, but not uploaded to github
</commit_message>
<xml_diff>
--- a/C Written Requirements - RAVFS.docx
+++ b/C Written Requirements - RAVFS.docx
@@ -87,6 +87,11 @@
           <w:rtl w:val="0"/>
         </w:rPr>
         <w:t xml:space="preserve">RAVFS</w:t>
+      </w:r>
+      <w:r>
+        <w:rPr>
+          <w:rtl w:val="0"/>
+        </w:rPr>
       </w:r>
     </w:p>
     <w:p>
@@ -1423,8 +1428,12 @@
             </w:pPr>
             <w:r>
               <w:rPr>
-                <w:rtl w:val="0"/>
-              </w:rPr>
+                <w:rFonts w:ascii="Times New Roman" w:cs="Times New Roman" w:eastAsia="Times New Roman" w:hAnsi="Times New Roman"/>
+                <w:sz w:val="24"/>
+                <w:szCs w:val="24"/>
+                <w:rtl w:val="0"/>
+              </w:rPr>
+              <w:t xml:space="preserve">All</w:t>
             </w:r>
           </w:p>
         </w:tc>
@@ -1443,8 +1452,12 @@
             </w:pPr>
             <w:r>
               <w:rPr>
-                <w:rtl w:val="0"/>
-              </w:rPr>
+                <w:rFonts w:ascii="Times New Roman" w:cs="Times New Roman" w:eastAsia="Times New Roman" w:hAnsi="Times New Roman"/>
+                <w:sz w:val="24"/>
+                <w:szCs w:val="24"/>
+                <w:rtl w:val="0"/>
+              </w:rPr>
+              <w:t xml:space="preserve">Re-Formatted RID Numbers</w:t>
             </w:r>
           </w:p>
         </w:tc>
@@ -1464,8 +1477,12 @@
             </w:pPr>
             <w:r>
               <w:rPr>
-                <w:rtl w:val="0"/>
-              </w:rPr>
+                <w:rFonts w:ascii="Times New Roman" w:cs="Times New Roman" w:eastAsia="Times New Roman" w:hAnsi="Times New Roman"/>
+                <w:sz w:val="24"/>
+                <w:szCs w:val="24"/>
+                <w:rtl w:val="0"/>
+              </w:rPr>
+              <w:t xml:space="preserve">3</w:t>
             </w:r>
           </w:p>
         </w:tc>
@@ -1485,8 +1502,12 @@
             </w:pPr>
             <w:r>
               <w:rPr>
-                <w:rtl w:val="0"/>
-              </w:rPr>
+                <w:rFonts w:ascii="Times New Roman" w:cs="Times New Roman" w:eastAsia="Times New Roman" w:hAnsi="Times New Roman"/>
+                <w:sz w:val="24"/>
+                <w:szCs w:val="24"/>
+                <w:rtl w:val="0"/>
+              </w:rPr>
+              <w:t xml:space="preserve">6</w:t>
             </w:r>
           </w:p>
         </w:tc>
@@ -1506,8 +1527,12 @@
             </w:pPr>
             <w:r>
               <w:rPr>
-                <w:rtl w:val="0"/>
-              </w:rPr>
+                <w:rFonts w:ascii="Times New Roman" w:cs="Times New Roman" w:eastAsia="Times New Roman" w:hAnsi="Times New Roman"/>
+                <w:sz w:val="24"/>
+                <w:szCs w:val="24"/>
+                <w:rtl w:val="0"/>
+              </w:rPr>
+              <w:t xml:space="preserve">March 20, 2019</w:t>
             </w:r>
           </w:p>
         </w:tc>
@@ -2608,7 +2633,7 @@
               <w:vertAlign w:val="baseline"/>
               <w:rtl w:val="0"/>
             </w:rPr>
-            <w:t xml:space="preserve">9</w:t>
+            <w:t xml:space="preserve">8</w:t>
           </w:r>
           <w:r>
             <w:fldChar w:fldCharType="end"/>
@@ -2784,7 +2809,7 @@
               <w:vertAlign w:val="baseline"/>
               <w:rtl w:val="0"/>
             </w:rPr>
-            <w:t xml:space="preserve">10</w:t>
+            <w:t xml:space="preserve">9</w:t>
           </w:r>
           <w:r>
             <w:fldChar w:fldCharType="end"/>
@@ -3048,7 +3073,7 @@
               <w:vertAlign w:val="baseline"/>
               <w:rtl w:val="0"/>
             </w:rPr>
-            <w:t xml:space="preserve">11</w:t>
+            <w:t xml:space="preserve">10</w:t>
           </w:r>
           <w:r>
             <w:fldChar w:fldCharType="end"/>
@@ -3786,7 +3811,21 @@
                 <w:rFonts w:ascii="Arial" w:cs="Arial" w:eastAsia="Arial" w:hAnsi="Arial"/>
                 <w:rtl w:val="0"/>
               </w:rPr>
-              <w:t xml:space="preserve"> sammontoya@csu.fullerton.edu</w:t>
+              <w:t xml:space="preserve"> </w:t>
+            </w:r>
+            <w:r>
+              <w:rPr>
+                <w:rFonts w:ascii="Arial" w:cs="Arial" w:eastAsia="Arial" w:hAnsi="Arial"/>
+                <w:rtl w:val="0"/>
+              </w:rPr>
+              <w:t xml:space="preserve">sammontoya</w:t>
+            </w:r>
+            <w:r>
+              <w:rPr>
+                <w:rFonts w:ascii="Arial" w:cs="Arial" w:eastAsia="Arial" w:hAnsi="Arial"/>
+                <w:rtl w:val="0"/>
+              </w:rPr>
+              <w:t xml:space="preserve">@csu.fullerton.edu</w:t>
             </w:r>
           </w:p>
         </w:tc>
@@ -3849,7 +3888,21 @@
                 <w:rFonts w:ascii="Arial" w:cs="Arial" w:eastAsia="Arial" w:hAnsi="Arial"/>
                 <w:rtl w:val="0"/>
               </w:rPr>
-              <w:t xml:space="preserve"> ror5446@csu.fullerton.edu</w:t>
+              <w:t xml:space="preserve"> </w:t>
+            </w:r>
+            <w:r>
+              <w:rPr>
+                <w:rFonts w:ascii="Arial" w:cs="Arial" w:eastAsia="Arial" w:hAnsi="Arial"/>
+                <w:rtl w:val="0"/>
+              </w:rPr>
+              <w:t xml:space="preserve">ror5446</w:t>
+            </w:r>
+            <w:r>
+              <w:rPr>
+                <w:rFonts w:ascii="Arial" w:cs="Arial" w:eastAsia="Arial" w:hAnsi="Arial"/>
+                <w:rtl w:val="0"/>
+              </w:rPr>
+              <w:t xml:space="preserve">@csu.fullerton.edu</w:t>
             </w:r>
           </w:p>
         </w:tc>
@@ -3912,7 +3965,21 @@
                 <w:rFonts w:ascii="Arial" w:cs="Arial" w:eastAsia="Arial" w:hAnsi="Arial"/>
                 <w:rtl w:val="0"/>
               </w:rPr>
-              <w:t xml:space="preserve"> yorkii@csu.fullerton.edu</w:t>
+              <w:t xml:space="preserve"> </w:t>
+            </w:r>
+            <w:r>
+              <w:rPr>
+                <w:rFonts w:ascii="Arial" w:cs="Arial" w:eastAsia="Arial" w:hAnsi="Arial"/>
+                <w:rtl w:val="0"/>
+              </w:rPr>
+              <w:t xml:space="preserve">yorkii</w:t>
+            </w:r>
+            <w:r>
+              <w:rPr>
+                <w:rFonts w:ascii="Arial" w:cs="Arial" w:eastAsia="Arial" w:hAnsi="Arial"/>
+                <w:rtl w:val="0"/>
+              </w:rPr>
+              <w:t xml:space="preserve">@csu.fullerton.edu</w:t>
             </w:r>
           </w:p>
         </w:tc>
@@ -3975,7 +4042,21 @@
                 <w:rFonts w:ascii="Arial" w:cs="Arial" w:eastAsia="Arial" w:hAnsi="Arial"/>
                 <w:rtl w:val="0"/>
               </w:rPr>
-              <w:t xml:space="preserve"> fpdaniel2@csu.fullerton.edu</w:t>
+              <w:t xml:space="preserve"> </w:t>
+            </w:r>
+            <w:r>
+              <w:rPr>
+                <w:rFonts w:ascii="Arial" w:cs="Arial" w:eastAsia="Arial" w:hAnsi="Arial"/>
+                <w:rtl w:val="0"/>
+              </w:rPr>
+              <w:t xml:space="preserve">fpdaniel2</w:t>
+            </w:r>
+            <w:r>
+              <w:rPr>
+                <w:rFonts w:ascii="Arial" w:cs="Arial" w:eastAsia="Arial" w:hAnsi="Arial"/>
+                <w:rtl w:val="0"/>
+              </w:rPr>
+              <w:t xml:space="preserve">@csu.fullerton.edu</w:t>
             </w:r>
           </w:p>
         </w:tc>
@@ -4980,7 +5061,7 @@
         <w:tab/>
         <w:tab/>
         <w:tab/>
-        <w:t xml:space="preserve">RID-111001</w:t>
+        <w:t xml:space="preserve">RID-110101</w:t>
       </w:r>
     </w:p>
     <w:p>
@@ -5007,7 +5088,7 @@
         <w:tab/>
         <w:tab/>
         <w:tab/>
-        <w:t xml:space="preserve">RID-111002</w:t>
+        <w:t xml:space="preserve">RID-110102</w:t>
       </w:r>
     </w:p>
     <w:p>
@@ -5034,7 +5115,7 @@
         <w:tab/>
         <w:tab/>
         <w:tab/>
-        <w:t xml:space="preserve">RID-111003</w:t>
+        <w:t xml:space="preserve">RID-110103</w:t>
       </w:r>
     </w:p>
     <w:p>
@@ -5061,7 +5142,7 @@
         <w:tab/>
         <w:tab/>
         <w:tab/>
-        <w:t xml:space="preserve">RID-111004</w:t>
+        <w:t xml:space="preserve">RID-110104</w:t>
       </w:r>
     </w:p>
     <w:p>
@@ -5089,7 +5170,7 @@
         <w:tab/>
         <w:tab/>
         <w:tab/>
-        <w:t xml:space="preserve">RID-111005</w:t>
+        <w:t xml:space="preserve">RID-110105</w:t>
       </w:r>
     </w:p>
     <w:p>
@@ -5116,7 +5197,7 @@
         <w:tab/>
         <w:tab/>
         <w:tab/>
-        <w:t xml:space="preserve">RID-111006</w:t>
+        <w:t xml:space="preserve">RID-110106</w:t>
       </w:r>
     </w:p>
     <w:p>
@@ -5143,7 +5224,7 @@
         <w:tab/>
         <w:tab/>
         <w:tab/>
-        <w:t xml:space="preserve">RID-111007</w:t>
+        <w:t xml:space="preserve">RID-110107</w:t>
       </w:r>
     </w:p>
     <w:p>
@@ -5169,7 +5250,7 @@
         <w:tab/>
         <w:tab/>
         <w:tab/>
-        <w:t xml:space="preserve">RID-111008</w:t>
+        <w:t xml:space="preserve">RID-110108</w:t>
       </w:r>
     </w:p>
     <w:p>
@@ -5195,7 +5276,7 @@
         <w:tab/>
         <w:tab/>
         <w:tab/>
-        <w:t xml:space="preserve">RID-111009</w:t>
+        <w:t xml:space="preserve">RID-110109</w:t>
       </w:r>
     </w:p>
     <w:p>
@@ -5221,7 +5302,7 @@
         <w:tab/>
         <w:tab/>
         <w:tab/>
-        <w:t xml:space="preserve">RID-111010</w:t>
+        <w:t xml:space="preserve">RID-110110</w:t>
       </w:r>
     </w:p>
     <w:p>
@@ -5249,7 +5330,7 @@
         <w:tab/>
         <w:tab/>
         <w:tab/>
-        <w:t xml:space="preserve">RID-111011</w:t>
+        <w:t xml:space="preserve">RID-110111</w:t>
       </w:r>
     </w:p>
     <w:p>
@@ -5275,7 +5356,7 @@
         <w:tab/>
         <w:tab/>
         <w:tab/>
-        <w:t xml:space="preserve">RID-111012</w:t>
+        <w:t xml:space="preserve">RID-110112</w:t>
       </w:r>
     </w:p>
     <w:p>
@@ -5346,7 +5427,7 @@
         <w:tab/>
         <w:tab/>
         <w:tab/>
-        <w:t xml:space="preserve">RID-112001</w:t>
+        <w:t xml:space="preserve">RID-110201</w:t>
       </w:r>
     </w:p>
     <w:p>
@@ -5373,7 +5454,7 @@
         <w:tab/>
         <w:tab/>
         <w:tab/>
-        <w:t xml:space="preserve">RID-112002</w:t>
+        <w:t xml:space="preserve">RID-110202</w:t>
       </w:r>
     </w:p>
     <w:p>
@@ -5401,7 +5482,7 @@
         <w:tab/>
         <w:tab/>
         <w:tab/>
-        <w:t xml:space="preserve">RID-112003</w:t>
+        <w:t xml:space="preserve">RID-110203</w:t>
       </w:r>
     </w:p>
     <w:p>
@@ -5425,7 +5506,7 @@
         <w:tab/>
         <w:tab/>
         <w:tab/>
-        <w:t xml:space="preserve">RID-112004</w:t>
+        <w:t xml:space="preserve">RID-110204</w:t>
       </w:r>
     </w:p>
     <w:p>
@@ -5450,7 +5531,7 @@
         <w:tab/>
         <w:tab/>
         <w:tab/>
-        <w:t xml:space="preserve">RID-112005</w:t>
+        <w:t xml:space="preserve">RID-110205</w:t>
       </w:r>
     </w:p>
     <w:p>
@@ -5477,7 +5558,7 @@
         <w:tab/>
         <w:tab/>
         <w:tab/>
-        <w:t xml:space="preserve">RID-112006</w:t>
+        <w:t xml:space="preserve">RID-110206</w:t>
       </w:r>
     </w:p>
     <w:p>
@@ -5504,7 +5585,7 @@
         <w:tab/>
         <w:tab/>
         <w:tab/>
-        <w:t xml:space="preserve">RID-112007</w:t>
+        <w:t xml:space="preserve">RID-110207</w:t>
       </w:r>
     </w:p>
     <w:p>
@@ -5530,7 +5611,7 @@
         <w:tab/>
         <w:tab/>
         <w:tab/>
-        <w:t xml:space="preserve">RID-112008</w:t>
+        <w:t xml:space="preserve">RID-110208</w:t>
       </w:r>
     </w:p>
     <w:p>
@@ -5591,7 +5672,7 @@
         <w:tab/>
         <w:tab/>
         <w:tab/>
-        <w:t xml:space="preserve">RID-113001</w:t>
+        <w:t xml:space="preserve">RID-110301</w:t>
       </w:r>
     </w:p>
     <w:p>
@@ -5618,7 +5699,7 @@
         <w:tab/>
         <w:tab/>
         <w:tab/>
-        <w:t xml:space="preserve">RID-113002</w:t>
+        <w:t xml:space="preserve">RID-110302</w:t>
       </w:r>
     </w:p>
     <w:p>
@@ -5644,7 +5725,7 @@
         <w:tab/>
         <w:tab/>
         <w:tab/>
-        <w:t xml:space="preserve">RID-113003</w:t>
+        <w:t xml:space="preserve">RID-110303</w:t>
       </w:r>
     </w:p>
     <w:p>
@@ -5671,7 +5752,7 @@
         <w:tab/>
         <w:tab/>
         <w:tab/>
-        <w:t xml:space="preserve">RID-113004</w:t>
+        <w:t xml:space="preserve">RID-110304</w:t>
       </w:r>
     </w:p>
     <w:p>
@@ -5698,7 +5779,7 @@
         <w:tab/>
         <w:tab/>
         <w:tab/>
-        <w:t xml:space="preserve">RID-113005</w:t>
+        <w:t xml:space="preserve">RID-110305</w:t>
       </w:r>
     </w:p>
     <w:p>
@@ -5725,7 +5806,7 @@
         <w:tab/>
         <w:tab/>
         <w:tab/>
-        <w:t xml:space="preserve">RID-113006</w:t>
+        <w:t xml:space="preserve">RID-110306</w:t>
       </w:r>
     </w:p>
     <w:p>
@@ -5751,7 +5832,7 @@
         <w:tab/>
         <w:tab/>
         <w:tab/>
-        <w:t xml:space="preserve">RID-113007</w:t>
+        <w:t xml:space="preserve">RID-110307</w:t>
       </w:r>
     </w:p>
     <w:p>
@@ -5841,7 +5922,7 @@
         <w:tab/>
         <w:tab/>
         <w:tab/>
-        <w:t xml:space="preserve">RID-121001</w:t>
+        <w:t xml:space="preserve">RID-120101</w:t>
       </w:r>
     </w:p>
     <w:p>
@@ -5869,7 +5950,7 @@
         <w:tab/>
         <w:tab/>
         <w:tab/>
-        <w:t xml:space="preserve">RID-121002</w:t>
+        <w:t xml:space="preserve">RID-120102</w:t>
       </w:r>
     </w:p>
     <w:p>
@@ -5896,7 +5977,7 @@
         <w:tab/>
         <w:tab/>
         <w:tab/>
-        <w:t xml:space="preserve">RID-121003</w:t>
+        <w:t xml:space="preserve">RID-120103</w:t>
       </w:r>
     </w:p>
     <w:p>
@@ -5923,7 +6004,7 @@
         <w:tab/>
         <w:tab/>
         <w:tab/>
-        <w:t xml:space="preserve">RID-121004</w:t>
+        <w:t xml:space="preserve">RID-120104</w:t>
       </w:r>
     </w:p>
     <w:p>
@@ -5950,7 +6031,7 @@
         <w:tab/>
         <w:tab/>
         <w:tab/>
-        <w:t xml:space="preserve">RID-121005</w:t>
+        <w:t xml:space="preserve">RID-120105</w:t>
       </w:r>
     </w:p>
     <w:p>
@@ -5976,7 +6057,7 @@
         <w:tab/>
         <w:tab/>
         <w:tab/>
-        <w:t xml:space="preserve">RID-121006</w:t>
+        <w:t xml:space="preserve">RID-120106</w:t>
       </w:r>
     </w:p>
     <w:p>
@@ -6072,7 +6153,7 @@
         <w:tab/>
         <w:tab/>
         <w:tab/>
-        <w:t xml:space="preserve">RID-122001</w:t>
+        <w:t xml:space="preserve">RID-120201</w:t>
       </w:r>
     </w:p>
     <w:p>
@@ -6097,7 +6178,7 @@
         <w:tab/>
         <w:tab/>
         <w:tab/>
-        <w:t xml:space="preserve">RID-122002</w:t>
+        <w:t xml:space="preserve">RID-120202</w:t>
       </w:r>
     </w:p>
     <w:p>
@@ -6143,7 +6224,7 @@
         </w:rPr>
         <w:t xml:space="preserve">Request emergency service (mark waiting for service provider)</w:t>
         <w:tab/>
-        <w:t xml:space="preserve">RID-122003</w:t>
+        <w:t xml:space="preserve">RID-120203</w:t>
       </w:r>
     </w:p>
     <w:p>
@@ -6164,7 +6245,7 @@
         </w:rPr>
         <w:t xml:space="preserve">Request non-emergency service (mark waiting for landlord)</w:t>
         <w:tab/>
-        <w:t xml:space="preserve">RID-122004</w:t>
+        <w:t xml:space="preserve">RID-120204</w:t>
       </w:r>
     </w:p>
     <w:p>
@@ -6190,7 +6271,7 @@
         <w:tab/>
         <w:tab/>
         <w:tab/>
-        <w:t xml:space="preserve">RID-122005</w:t>
+        <w:t xml:space="preserve">RID-120205</w:t>
       </w:r>
     </w:p>
     <w:p>
@@ -6251,7 +6332,7 @@
         <w:tab/>
         <w:tab/>
         <w:tab/>
-        <w:t xml:space="preserve">RID-123001</w:t>
+        <w:t xml:space="preserve">RID-120301</w:t>
       </w:r>
     </w:p>
     <w:p>
@@ -6298,7 +6379,7 @@
         <w:t xml:space="preserve">Accept request (Mark waiting for service provider)</w:t>
         <w:tab/>
         <w:tab/>
-        <w:t xml:space="preserve">RID-123002</w:t>
+        <w:t xml:space="preserve">RID-120302</w:t>
       </w:r>
     </w:p>
     <w:p>
@@ -6322,7 +6403,7 @@
         <w:tab/>
         <w:tab/>
         <w:tab/>
-        <w:t xml:space="preserve">RID-123003</w:t>
+        <w:t xml:space="preserve">RID-120303</w:t>
       </w:r>
     </w:p>
     <w:p>
@@ -6348,7 +6429,7 @@
         <w:tab/>
         <w:tab/>
         <w:tab/>
-        <w:t xml:space="preserve">RID-123004</w:t>
+        <w:t xml:space="preserve">RID-120304</w:t>
       </w:r>
     </w:p>
     <w:p>
@@ -6373,7 +6454,7 @@
         <w:tab/>
         <w:tab/>
         <w:tab/>
-        <w:t xml:space="preserve">RID-123005</w:t>
+        <w:t xml:space="preserve">RID-120305</w:t>
       </w:r>
     </w:p>
     <w:p>
@@ -6427,13 +6508,13 @@
         <w:rPr>
           <w:rtl w:val="0"/>
         </w:rPr>
-        <w:t xml:space="preserve">LandlordLocation Link-key</w:t>
-        <w:tab/>
-        <w:tab/>
-        <w:tab/>
-        <w:tab/>
-        <w:tab/>
-        <w:t xml:space="preserve">RID-124001</w:t>
+        <w:t xml:space="preserve">Landlord Location Link-key</w:t>
+        <w:tab/>
+        <w:tab/>
+        <w:tab/>
+        <w:tab/>
+        <w:tab/>
+        <w:t xml:space="preserve">RID-120401</w:t>
       </w:r>
     </w:p>
     <w:p>
@@ -6485,7 +6566,7 @@
         <w:tab/>
         <w:tab/>
         <w:tab/>
-        <w:t xml:space="preserve">RID-124002</w:t>
+        <w:t xml:space="preserve">RID-120402</w:t>
       </w:r>
     </w:p>
     <w:p>
@@ -6509,7 +6590,7 @@
         <w:tab/>
         <w:tab/>
         <w:tab/>
-        <w:t xml:space="preserve">RID-124003</w:t>
+        <w:t xml:space="preserve">RID-120403</w:t>
       </w:r>
     </w:p>
     <w:p>
@@ -6533,7 +6614,7 @@
         <w:tab/>
         <w:tab/>
         <w:tab/>
-        <w:t xml:space="preserve">RID-124004</w:t>
+        <w:t xml:space="preserve">RID-120404</w:t>
       </w:r>
     </w:p>
     <w:p>
@@ -6600,7 +6681,7 @@
         <w:t xml:space="preserve">The login command allows registered users to access the system.</w:t>
         <w:tab/>
         <w:tab/>
-        <w:t xml:space="preserve">RID-131001</w:t>
+        <w:t xml:space="preserve">RID-130101</w:t>
       </w:r>
     </w:p>
     <w:p>
@@ -6630,7 +6711,7 @@
         <w:tab/>
         <w:tab/>
         <w:tab/>
-        <w:t xml:space="preserve">RID-131002</w:t>
+        <w:t xml:space="preserve">RID-130102</w:t>
       </w:r>
     </w:p>
     <w:p>
@@ -6663,7 +6744,7 @@
         <w:tab/>
         <w:tab/>
         <w:tab/>
-        <w:t xml:space="preserve">RID-131003</w:t>
+        <w:t xml:space="preserve">RID-130103</w:t>
       </w:r>
     </w:p>
     <w:p>
@@ -6709,7 +6790,7 @@
         <w:tab/>
         <w:tab/>
         <w:tab/>
-        <w:t xml:space="preserve">RID-131004</w:t>
+        <w:t xml:space="preserve">RID-130104</w:t>
       </w:r>
     </w:p>
     <w:p>
@@ -6739,7 +6820,7 @@
         </w:rPr>
         <w:t xml:space="preserve"> be displayed that the user credentials are invalid</w:t>
         <w:tab/>
-        <w:t xml:space="preserve">RID-131005</w:t>
+        <w:t xml:space="preserve">RID-130105</w:t>
       </w:r>
     </w:p>
     <w:p>
@@ -6790,7 +6871,7 @@
         <w:tab/>
         <w:tab/>
         <w:tab/>
-        <w:t xml:space="preserve">RID-132001</w:t>
+        <w:t xml:space="preserve">RID-130201</w:t>
       </w:r>
     </w:p>
     <w:p>
@@ -6828,7 +6909,7 @@
         <w:tab/>
         <w:tab/>
         <w:tab/>
-        <w:t xml:space="preserve">RID-132002</w:t>
+        <w:t xml:space="preserve">RID-130202</w:t>
       </w:r>
     </w:p>
     <w:p>
@@ -6861,7 +6942,7 @@
         <w:tab/>
         <w:tab/>
         <w:tab/>
-        <w:t xml:space="preserve">RID-132003</w:t>
+        <w:t xml:space="preserve">RID-130203</w:t>
       </w:r>
     </w:p>
     <w:p>
@@ -6897,7 +6978,7 @@
         <w:tab/>
         <w:tab/>
         <w:tab/>
-        <w:t xml:space="preserve">RID-132004</w:t>
+        <w:t xml:space="preserve">RID-130204</w:t>
       </w:r>
       <w:r>
         <w:rPr>
@@ -6981,7 +7062,7 @@
         <w:tab/>
         <w:tab/>
         <w:tab/>
-        <w:t xml:space="preserve">RID-133001</w:t>
+        <w:t xml:space="preserve">RID-130301</w:t>
       </w:r>
     </w:p>
     <w:p>
@@ -7015,7 +7096,7 @@
         <w:tab/>
         <w:tab/>
         <w:tab/>
-        <w:t xml:space="preserve">RID-133002</w:t>
+        <w:t xml:space="preserve">RID-130302</w:t>
       </w:r>
     </w:p>
     <w:p>
@@ -7050,7 +7131,7 @@
         <w:tab/>
         <w:tab/>
         <w:tab/>
-        <w:t xml:space="preserve">RID-133003</w:t>
+        <w:t xml:space="preserve">RID-130303</w:t>
       </w:r>
     </w:p>
     <w:p>
@@ -7084,7 +7165,7 @@
         <w:tab/>
         <w:tab/>
         <w:tab/>
-        <w:t xml:space="preserve">RID-133004</w:t>
+        <w:t xml:space="preserve">RID-130304</w:t>
       </w:r>
     </w:p>
     <w:p>
@@ -7113,7 +7194,7 @@
         <w:tab/>
         <w:tab/>
         <w:tab/>
-        <w:t xml:space="preserve">RID-133005</w:t>
+        <w:t xml:space="preserve">RID-130305</w:t>
       </w:r>
     </w:p>
     <w:p>
@@ -7146,7 +7227,7 @@
         <w:tab/>
         <w:tab/>
         <w:tab/>
-        <w:t xml:space="preserve">RID-133006</w:t>
+        <w:t xml:space="preserve">RID-130306</w:t>
       </w:r>
     </w:p>
     <w:p>
@@ -7194,7 +7275,7 @@
         <w:tab/>
         <w:tab/>
         <w:tab/>
-        <w:t xml:space="preserve">RID-133007</w:t>
+        <w:t xml:space="preserve">RID-130307</w:t>
       </w:r>
     </w:p>
     <w:p>
@@ -7231,7 +7312,7 @@
         <w:tab/>
         <w:tab/>
         <w:tab/>
-        <w:t xml:space="preserve">RID-133008</w:t>
+        <w:t xml:space="preserve">RID-130308</w:t>
       </w:r>
     </w:p>
     <w:p>
@@ -7263,7 +7344,7 @@
         <w:tab/>
         <w:tab/>
         <w:tab/>
-        <w:t xml:space="preserve">RID-133009</w:t>
+        <w:t xml:space="preserve">RID-130309</w:t>
       </w:r>
     </w:p>
     <w:p>
@@ -7350,7 +7431,7 @@
         <w:tab/>
         <w:tab/>
         <w:tab/>
-        <w:t xml:space="preserve">RID-134001</w:t>
+        <w:t xml:space="preserve">RID-130401</w:t>
       </w:r>
     </w:p>
     <w:p>
@@ -7378,7 +7459,7 @@
         <w:t xml:space="preserve">prompt the user if they are sure they want to cancel the request with yes and no buttons.</w:t>
         <w:tab/>
         <w:tab/>
-        <w:t xml:space="preserve">RID-134002</w:t>
+        <w:t xml:space="preserve">RID-130402</w:t>
       </w:r>
     </w:p>
     <w:p>
@@ -7390,7 +7471,7 @@
         <w:rPr>
           <w:rtl w:val="0"/>
         </w:rPr>
-        <w:t xml:space="preserve">If the tenant clicks on the yes button the system </w:t>
+        <w:t xml:space="preserve">When the tenant clicks on the yes button the system </w:t>
       </w:r>
       <w:r>
         <w:rPr>
@@ -7405,13 +7486,12 @@
         </w:rPr>
         <w:t xml:space="preserve">cancel the service request and remove the request from the database.</w:t>
         <w:tab/>
-        <w:tab/>
-        <w:tab/>
-        <w:tab/>
-        <w:tab/>
-        <w:tab/>
-        <w:tab/>
-        <w:t xml:space="preserve">RID-134003</w:t>
+        <w:t xml:space="preserve">   </w:t>
+        <w:tab/>
+        <w:tab/>
+        <w:tab/>
+        <w:tab/>
+        <w:t xml:space="preserve">              RID-130403</w:t>
       </w:r>
       <w:r>
         <w:rPr>
@@ -7484,7 +7564,7 @@
         <w:tab/>
         <w:tab/>
         <w:tab/>
-        <w:t xml:space="preserve">RID-135001</w:t>
+        <w:t xml:space="preserve">RID-130501</w:t>
       </w:r>
     </w:p>
     <w:p>
@@ -7519,7 +7599,7 @@
         <w:tab/>
         <w:tab/>
         <w:tab/>
-        <w:t xml:space="preserve">RID-135002</w:t>
+        <w:t xml:space="preserve">RID-130502</w:t>
       </w:r>
     </w:p>
     <w:p>
@@ -7554,7 +7634,7 @@
         <w:tab/>
         <w:tab/>
         <w:tab/>
-        <w:t xml:space="preserve">RID-135003</w:t>
+        <w:t xml:space="preserve">RID-130503</w:t>
       </w:r>
     </w:p>
     <w:p>
@@ -7587,7 +7667,7 @@
         <w:tab/>
         <w:tab/>
         <w:tab/>
-        <w:t xml:space="preserve">RID-135004</w:t>
+        <w:t xml:space="preserve">RID-130504</w:t>
       </w:r>
     </w:p>
     <w:p>
@@ -7643,7 +7723,7 @@
         <w:tab/>
         <w:tab/>
         <w:tab/>
-        <w:t xml:space="preserve">RID-136001</w:t>
+        <w:t xml:space="preserve">RID-130601</w:t>
       </w:r>
     </w:p>
     <w:p>
@@ -7678,7 +7758,7 @@
         <w:tab/>
         <w:tab/>
         <w:tab/>
-        <w:t xml:space="preserve">RID-136002</w:t>
+        <w:t xml:space="preserve">RID-130602</w:t>
       </w:r>
     </w:p>
     <w:p>
@@ -7706,7 +7786,7 @@
         <w:t xml:space="preserve">create a claim entity, with the following attributes (claim ID, Request ID, invoice, company, agent, date submitted, time submitted, status = unpaid)</w:t>
         <w:tab/>
         <w:tab/>
-        <w:t xml:space="preserve">RID-136003</w:t>
+        <w:t xml:space="preserve">RID-130603</w:t>
       </w:r>
     </w:p>
     <w:p>
@@ -7793,7 +7873,7 @@
         <w:tab/>
         <w:tab/>
         <w:tab/>
-        <w:t xml:space="preserve">RID-137001</w:t>
+        <w:t xml:space="preserve">RID-130701</w:t>
       </w:r>
     </w:p>
     <w:p>
@@ -7826,7 +7906,7 @@
         <w:tab/>
         <w:tab/>
         <w:tab/>
-        <w:t xml:space="preserve">RID-137002</w:t>
+        <w:t xml:space="preserve">RID-130702</w:t>
       </w:r>
     </w:p>
     <w:p>
@@ -7856,7 +7936,7 @@
         <w:tab/>
         <w:tab/>
         <w:tab/>
-        <w:t xml:space="preserve">RID-137003</w:t>
+        <w:t xml:space="preserve">RID-130703</w:t>
       </w:r>
     </w:p>
     <w:p>
@@ -7900,7 +7980,7 @@
         <w:tab/>
         <w:tab/>
         <w:tab/>
-        <w:t xml:space="preserve">RID-137004</w:t>
+        <w:t xml:space="preserve">RID-130704</w:t>
       </w:r>
     </w:p>
     <w:p>
@@ -7985,7 +8065,7 @@
         <w:tab/>
         <w:tab/>
         <w:tab/>
-        <w:t xml:space="preserve">RID-138001</w:t>
+        <w:t xml:space="preserve">RID-130801</w:t>
       </w:r>
     </w:p>
     <w:p>
@@ -8029,7 +8109,7 @@
         <w:tab/>
         <w:tab/>
         <w:tab/>
-        <w:t xml:space="preserve">RID-138002</w:t>
+        <w:t xml:space="preserve">RID-130802</w:t>
       </w:r>
     </w:p>
     <w:p>
@@ -8119,7 +8199,7 @@
         <w:tab/>
         <w:tab/>
         <w:tab/>
-        <w:t xml:space="preserve">RID-139001</w:t>
+        <w:t xml:space="preserve">RID-130901</w:t>
       </w:r>
       <w:r>
         <w:rPr>
@@ -8162,7 +8242,7 @@
         <w:tab/>
         <w:tab/>
         <w:tab/>
-        <w:t xml:space="preserve">RID-139002</w:t>
+        <w:t xml:space="preserve">RID-130902</w:t>
       </w:r>
     </w:p>
     <w:p>
@@ -8247,7 +8327,7 @@
         <w:tab/>
         <w:tab/>
         <w:tab/>
-        <w:t xml:space="preserve">RID-13110001</w:t>
+        <w:t xml:space="preserve">RID-131001</w:t>
       </w:r>
     </w:p>
     <w:p>
@@ -8275,7 +8355,7 @@
         <w:tab/>
         <w:tab/>
         <w:tab/>
-        <w:t xml:space="preserve">RID-13110001</w:t>
+        <w:t xml:space="preserve">RID-131002</w:t>
       </w:r>
     </w:p>
     <w:p>
@@ -8303,7 +8383,7 @@
         <w:tab/>
         <w:tab/>
         <w:tab/>
-        <w:t xml:space="preserve">RID-13110001</w:t>
+        <w:t xml:space="preserve">RID-131003</w:t>
       </w:r>
     </w:p>
     <w:p>
@@ -8330,7 +8410,7 @@
         <w:tab/>
         <w:tab/>
         <w:tab/>
-        <w:t xml:space="preserve">RID-13110001</w:t>
+        <w:t xml:space="preserve">RID-131004</w:t>
       </w:r>
     </w:p>
     <w:p>
@@ -8414,7 +8494,7 @@
         <w:tab/>
         <w:tab/>
         <w:tab/>
-        <w:t xml:space="preserve">RID-13111001</w:t>
+        <w:t xml:space="preserve">RID-131101</w:t>
       </w:r>
     </w:p>
     <w:p>
@@ -8444,7 +8524,7 @@
         <w:tab/>
         <w:tab/>
         <w:tab/>
-        <w:t xml:space="preserve">RID-13111002</w:t>
+        <w:t xml:space="preserve">RID-131102</w:t>
       </w:r>
       <w:r>
         <w:rPr>
@@ -8513,7 +8593,7 @@
         <w:tab/>
         <w:tab/>
         <w:tab/>
-        <w:t xml:space="preserve">RID-13112001</w:t>
+        <w:t xml:space="preserve">RID-131201</w:t>
       </w:r>
     </w:p>
     <w:p>
@@ -8560,7 +8640,7 @@
         <w:tab/>
         <w:tab/>
         <w:tab/>
-        <w:t xml:space="preserve">RID-13112002</w:t>
+        <w:t xml:space="preserve">RID-131202</w:t>
       </w:r>
     </w:p>
     <w:p>
@@ -8607,7 +8687,7 @@
         <w:tab/>
         <w:tab/>
         <w:tab/>
-        <w:t xml:space="preserve">RID-13112003</w:t>
+        <w:t xml:space="preserve">RID-131203</w:t>
       </w:r>
     </w:p>
     <w:p>
@@ -8636,7 +8716,7 @@
         <w:tab/>
         <w:tab/>
         <w:tab/>
-        <w:t xml:space="preserve">RID-13112004</w:t>
+        <w:t xml:space="preserve">RID-131204</w:t>
       </w:r>
     </w:p>
     <w:p>
@@ -8702,7 +8782,7 @@
         <w:tab/>
         <w:tab/>
         <w:tab/>
-        <w:t xml:space="preserve">RID-13113001</w:t>
+        <w:t xml:space="preserve">RID-131301</w:t>
       </w:r>
     </w:p>
     <w:p>
@@ -8740,7 +8820,7 @@
         <w:tab/>
         <w:tab/>
         <w:tab/>
-        <w:t xml:space="preserve">RID-13113002.</w:t>
+        <w:t xml:space="preserve">RID-131302.</w:t>
       </w:r>
     </w:p>
     <w:p>
@@ -8772,7 +8852,7 @@
         <w:tab/>
         <w:tab/>
         <w:tab/>
-        <w:t xml:space="preserve">RID-13113003</w:t>
+        <w:t xml:space="preserve">RID-131303</w:t>
       </w:r>
     </w:p>
     <w:p>
@@ -8859,7 +8939,7 @@
         <w:tab/>
         <w:tab/>
         <w:tab/>
-        <w:t xml:space="preserve">RID-13114001</w:t>
+        <w:t xml:space="preserve">RID-131401</w:t>
       </w:r>
     </w:p>
     <w:p>
@@ -8884,7 +8964,7 @@
         <w:tab/>
         <w:tab/>
         <w:tab/>
-        <w:t xml:space="preserve">RID-13114002</w:t>
+        <w:t xml:space="preserve">RID-131402</w:t>
       </w:r>
     </w:p>
     <w:p>
@@ -8908,7 +8988,7 @@
         <w:tab/>
         <w:tab/>
         <w:tab/>
-        <w:t xml:space="preserve">RID-13114003</w:t>
+        <w:t xml:space="preserve">RID-131403</w:t>
       </w:r>
     </w:p>
     <w:p>
@@ -8932,7 +9012,7 @@
         <w:tab/>
         <w:tab/>
         <w:tab/>
-        <w:t xml:space="preserve">RID-13114004</w:t>
+        <w:t xml:space="preserve">RID-131404</w:t>
       </w:r>
     </w:p>
     <w:p>
@@ -8955,260 +9035,8 @@
         <w:tab/>
         <w:tab/>
         <w:tab/>
-        <w:t xml:space="preserve">RID-13114005</w:t>
-      </w:r>
-    </w:p>
-    <w:p>
-      <w:pPr>
-        <w:rPr/>
-      </w:pPr>
-      <w:r>
-        <w:br w:type="page"/>
-      </w:r>
-      <w:r>
-        <w:rPr>
-          <w:rtl w:val="0"/>
-        </w:rPr>
-      </w:r>
-    </w:p>
-    <w:p>
-      <w:pPr>
-        <w:rPr/>
-      </w:pPr>
-      <w:r>
-        <w:rPr>
-          <w:rtl w:val="0"/>
-        </w:rPr>
-      </w:r>
-    </w:p>
-    <w:p>
-      <w:pPr>
-        <w:rPr>
-          <w:b w:val="1"/>
-          <w:sz w:val="28"/>
-          <w:szCs w:val="28"/>
-        </w:rPr>
-      </w:pPr>
-      <w:r>
-        <w:rPr>
-          <w:b w:val="1"/>
-          <w:sz w:val="28"/>
-          <w:szCs w:val="28"/>
-          <w:rtl w:val="0"/>
-        </w:rPr>
-        <w:t xml:space="preserve">Guidelines </w:t>
-      </w:r>
-      <w:r>
-        <w:rPr>
-          <w:sz w:val="28"/>
-          <w:szCs w:val="28"/>
-          <w:rtl w:val="0"/>
-        </w:rPr>
-        <w:t xml:space="preserve">– remove these from your document</w:t>
-      </w:r>
-      <w:r>
-        <w:rPr>
-          <w:rtl w:val="0"/>
-        </w:rPr>
-      </w:r>
-    </w:p>
-    <w:p>
-      <w:pPr>
-        <w:rPr/>
-      </w:pPr>
-      <w:r>
-        <w:rPr>
-          <w:rtl w:val="0"/>
-        </w:rPr>
-        <w:t xml:space="preserve">Write at least ten to twenty text requirements that describe the key features of your system.  This description should encompass all important functionality of your system.  A person reading the document should be able to understand what the system does without any external references.  Assume the audience for this document has the typical knowledge of a software engineer.  Do not reference any implementation details.  Describe what the system does, not how it does it. </w:t>
-      </w:r>
-    </w:p>
-    <w:p>
-      <w:pPr>
-        <w:rPr/>
-      </w:pPr>
-      <w:r>
-        <w:rPr>
-          <w:rtl w:val="0"/>
-        </w:rPr>
-        <w:t xml:space="preserve">Use grammatically correct and concise language.</w:t>
-      </w:r>
-    </w:p>
-    <w:p>
-      <w:pPr>
-        <w:rPr/>
-      </w:pPr>
-      <w:r>
-        <w:rPr>
-          <w:rtl w:val="0"/>
-        </w:rPr>
-        <w:t xml:space="preserve">Use a uniform level of detail.  </w:t>
-      </w:r>
-    </w:p>
-    <w:p>
-      <w:pPr>
-        <w:rPr/>
-      </w:pPr>
-      <w:r>
-        <w:rPr>
-          <w:rtl w:val="0"/>
-        </w:rPr>
-        <w:t xml:space="preserve">Once defined, terminology such as “the user” and “the system” are generally appropriate.</w:t>
-      </w:r>
-    </w:p>
-    <w:p>
-      <w:pPr>
-        <w:rPr/>
-      </w:pPr>
-      <w:r>
-        <w:rPr>
-          <w:rtl w:val="0"/>
-        </w:rPr>
-        <w:t xml:space="preserve">Reuse of material from use-case and class diagram is OK, but make sure it is all shaped into the proper form.</w:t>
-      </w:r>
-    </w:p>
-    <w:p>
-      <w:pPr>
-        <w:rPr/>
-      </w:pPr>
-      <w:r>
-        <w:rPr>
-          <w:rtl w:val="0"/>
-        </w:rPr>
-        <w:t xml:space="preserve">The word “shall” indicates a testable requirement.  Bold this word.</w:t>
-      </w:r>
-    </w:p>
-    <w:p>
-      <w:pPr>
-        <w:rPr/>
-      </w:pPr>
-      <w:r>
-        <w:rPr>
-          <w:rtl w:val="0"/>
-        </w:rPr>
-        <w:t xml:space="preserve">Use indentation to clarify the structure of the documents.</w:t>
-      </w:r>
-    </w:p>
-    <w:p>
-      <w:pPr>
-        <w:rPr/>
-      </w:pPr>
-      <w:bookmarkStart w:colFirst="0" w:colLast="0" w:name="_3dy6vkm" w:id="23"/>
-      <w:bookmarkEnd w:id="23"/>
-      <w:r>
-        <w:rPr>
-          <w:rtl w:val="0"/>
-        </w:rPr>
-        <w:t xml:space="preserve">Do not write “shall not” requirements.  They are problematic to test.</w:t>
-      </w:r>
-    </w:p>
-    <w:p>
-      <w:pPr>
-        <w:rPr>
-          <w:rFonts w:ascii="Cambria" w:cs="Cambria" w:eastAsia="Cambria" w:hAnsi="Cambria"/>
-          <w:b w:val="1"/>
-          <w:sz w:val="26"/>
-          <w:szCs w:val="26"/>
-        </w:rPr>
-      </w:pPr>
-      <w:r>
-        <w:rPr>
-          <w:rFonts w:ascii="Cambria" w:cs="Cambria" w:eastAsia="Cambria" w:hAnsi="Cambria"/>
-          <w:b w:val="1"/>
-          <w:sz w:val="26"/>
-          <w:szCs w:val="26"/>
-          <w:rtl w:val="0"/>
-        </w:rPr>
-        <w:t xml:space="preserve">Your system will be tested according to these requirements.  </w:t>
-      </w:r>
-    </w:p>
-    <w:p>
-      <w:pPr>
-        <w:numPr>
-          <w:ilvl w:val="0"/>
-          <w:numId w:val="14"/>
-        </w:numPr>
-        <w:spacing w:after="0" w:afterAutospacing="0"/>
-        <w:ind w:left="720" w:hanging="360"/>
-        <w:rPr>
-          <w:rFonts w:ascii="Cambria" w:cs="Cambria" w:eastAsia="Cambria" w:hAnsi="Cambria"/>
-          <w:sz w:val="26"/>
-          <w:szCs w:val="26"/>
-        </w:rPr>
-      </w:pPr>
-      <w:r>
-        <w:rPr>
-          <w:rFonts w:ascii="Cambria" w:cs="Cambria" w:eastAsia="Cambria" w:hAnsi="Cambria"/>
-          <w:sz w:val="26"/>
-          <w:szCs w:val="26"/>
-          <w:rtl w:val="0"/>
-        </w:rPr>
-        <w:t xml:space="preserve">System notifies landlord if tenant makes any service request.</w:t>
-      </w:r>
-    </w:p>
-    <w:p>
-      <w:pPr>
-        <w:numPr>
-          <w:ilvl w:val="0"/>
-          <w:numId w:val="14"/>
-        </w:numPr>
-        <w:spacing w:after="0" w:afterAutospacing="0"/>
-        <w:ind w:left="720" w:hanging="360"/>
-        <w:rPr>
-          <w:rFonts w:ascii="Cambria" w:cs="Cambria" w:eastAsia="Cambria" w:hAnsi="Cambria"/>
-          <w:sz w:val="26"/>
-          <w:szCs w:val="26"/>
-        </w:rPr>
-      </w:pPr>
-      <w:r>
-        <w:rPr>
-          <w:rFonts w:ascii="Cambria" w:cs="Cambria" w:eastAsia="Cambria" w:hAnsi="Cambria"/>
-          <w:sz w:val="26"/>
-          <w:szCs w:val="26"/>
-          <w:rtl w:val="0"/>
-        </w:rPr>
-        <w:t xml:space="preserve">System notifies service provider  if tenant makes an emergency service request.</w:t>
-      </w:r>
-    </w:p>
-    <w:p>
-      <w:pPr>
-        <w:numPr>
-          <w:ilvl w:val="0"/>
-          <w:numId w:val="14"/>
-        </w:numPr>
-        <w:spacing w:after="0" w:afterAutospacing="0"/>
-        <w:ind w:left="720" w:hanging="360"/>
-        <w:rPr>
-          <w:rFonts w:ascii="Cambria" w:cs="Cambria" w:eastAsia="Cambria" w:hAnsi="Cambria"/>
-          <w:sz w:val="26"/>
-          <w:szCs w:val="26"/>
-          <w:u w:val="none"/>
-        </w:rPr>
-      </w:pPr>
-      <w:r>
-        <w:rPr>
-          <w:rFonts w:ascii="Cambria" w:cs="Cambria" w:eastAsia="Cambria" w:hAnsi="Cambria"/>
-          <w:sz w:val="26"/>
-          <w:szCs w:val="26"/>
-          <w:rtl w:val="0"/>
-        </w:rPr>
-        <w:t xml:space="preserve">System generates link key for landlord to give to tenants and service providers.</w:t>
-      </w:r>
-    </w:p>
-    <w:p>
-      <w:pPr>
-        <w:numPr>
-          <w:ilvl w:val="0"/>
-          <w:numId w:val="14"/>
-        </w:numPr>
-        <w:ind w:left="720" w:hanging="360"/>
-        <w:rPr>
-          <w:rFonts w:ascii="Cambria" w:cs="Cambria" w:eastAsia="Cambria" w:hAnsi="Cambria"/>
-          <w:sz w:val="26"/>
-          <w:szCs w:val="26"/>
-          <w:u w:val="none"/>
-        </w:rPr>
-      </w:pPr>
+        <w:t xml:space="preserve">RID-131405</w:t>
+      </w:r>
       <w:r>
         <w:rPr>
           <w:rtl w:val="0"/>
@@ -9275,7 +9103,24 @@
         <w:vertAlign w:val="baseline"/>
         <w:rtl w:val="0"/>
       </w:rPr>
-      <w:t xml:space="preserve">CSPC362 Spring 2019               </w:t>
+      <w:t xml:space="preserve">CSPC362</w:t>
+    </w:r>
+    <w:r>
+      <w:rPr>
+        <w:rFonts w:ascii="Calibri" w:cs="Calibri" w:eastAsia="Calibri" w:hAnsi="Calibri"/>
+        <w:b w:val="0"/>
+        <w:i w:val="0"/>
+        <w:smallCaps w:val="0"/>
+        <w:strike w:val="0"/>
+        <w:color w:val="000000"/>
+        <w:sz w:val="22"/>
+        <w:szCs w:val="22"/>
+        <w:u w:val="none"/>
+        <w:shd w:fill="auto" w:val="clear"/>
+        <w:vertAlign w:val="baseline"/>
+        <w:rtl w:val="0"/>
+      </w:rPr>
+      <w:t xml:space="preserve"> Spring 2019               </w:t>
       <w:tab/>
       <w:tab/>
       <w:t xml:space="preserve">                     </w:t>
@@ -10858,116 +10703,6 @@
       <w:lvlJc w:val="left"/>
       <w:pPr>
         <w:ind w:left="7920" w:hanging="360"/>
-      </w:pPr>
-      <w:rPr>
-        <w:u w:val="none"/>
-      </w:rPr>
-    </w:lvl>
-  </w:abstractNum>
-  <w:abstractNum w:abstractNumId="14">
-    <w:lvl w:ilvl="0">
-      <w:start w:val="1"/>
-      <w:numFmt w:val="decimal"/>
-      <w:lvlText w:val="%1."/>
-      <w:lvlJc w:val="left"/>
-      <w:pPr>
-        <w:ind w:left="720" w:hanging="360"/>
-      </w:pPr>
-      <w:rPr>
-        <w:u w:val="none"/>
-      </w:rPr>
-    </w:lvl>
-    <w:lvl w:ilvl="1">
-      <w:start w:val="1"/>
-      <w:numFmt w:val="lowerLetter"/>
-      <w:lvlText w:val="%2."/>
-      <w:lvlJc w:val="left"/>
-      <w:pPr>
-        <w:ind w:left="1440" w:hanging="360"/>
-      </w:pPr>
-      <w:rPr>
-        <w:u w:val="none"/>
-      </w:rPr>
-    </w:lvl>
-    <w:lvl w:ilvl="2">
-      <w:start w:val="1"/>
-      <w:numFmt w:val="lowerRoman"/>
-      <w:lvlText w:val="%3."/>
-      <w:lvlJc w:val="right"/>
-      <w:pPr>
-        <w:ind w:left="2160" w:hanging="360"/>
-      </w:pPr>
-      <w:rPr>
-        <w:u w:val="none"/>
-      </w:rPr>
-    </w:lvl>
-    <w:lvl w:ilvl="3">
-      <w:start w:val="1"/>
-      <w:numFmt w:val="decimal"/>
-      <w:lvlText w:val="%4."/>
-      <w:lvlJc w:val="left"/>
-      <w:pPr>
-        <w:ind w:left="2880" w:hanging="360"/>
-      </w:pPr>
-      <w:rPr>
-        <w:u w:val="none"/>
-      </w:rPr>
-    </w:lvl>
-    <w:lvl w:ilvl="4">
-      <w:start w:val="1"/>
-      <w:numFmt w:val="lowerLetter"/>
-      <w:lvlText w:val="%5."/>
-      <w:lvlJc w:val="left"/>
-      <w:pPr>
-        <w:ind w:left="3600" w:hanging="360"/>
-      </w:pPr>
-      <w:rPr>
-        <w:u w:val="none"/>
-      </w:rPr>
-    </w:lvl>
-    <w:lvl w:ilvl="5">
-      <w:start w:val="1"/>
-      <w:numFmt w:val="lowerRoman"/>
-      <w:lvlText w:val="%6."/>
-      <w:lvlJc w:val="right"/>
-      <w:pPr>
-        <w:ind w:left="4320" w:hanging="360"/>
-      </w:pPr>
-      <w:rPr>
-        <w:u w:val="none"/>
-      </w:rPr>
-    </w:lvl>
-    <w:lvl w:ilvl="6">
-      <w:start w:val="1"/>
-      <w:numFmt w:val="decimal"/>
-      <w:lvlText w:val="%7."/>
-      <w:lvlJc w:val="left"/>
-      <w:pPr>
-        <w:ind w:left="5040" w:hanging="360"/>
-      </w:pPr>
-      <w:rPr>
-        <w:u w:val="none"/>
-      </w:rPr>
-    </w:lvl>
-    <w:lvl w:ilvl="7">
-      <w:start w:val="1"/>
-      <w:numFmt w:val="lowerLetter"/>
-      <w:lvlText w:val="%8."/>
-      <w:lvlJc w:val="left"/>
-      <w:pPr>
-        <w:ind w:left="5760" w:hanging="360"/>
-      </w:pPr>
-      <w:rPr>
-        <w:u w:val="none"/>
-      </w:rPr>
-    </w:lvl>
-    <w:lvl w:ilvl="8">
-      <w:start w:val="1"/>
-      <w:numFmt w:val="lowerRoman"/>
-      <w:lvlText w:val="%9."/>
-      <w:lvlJc w:val="right"/>
-      <w:pPr>
-        <w:ind w:left="6480" w:hanging="360"/>
       </w:pPr>
       <w:rPr>
         <w:u w:val="none"/>
@@ -11012,9 +10747,6 @@
   </w:num>
   <w:num w:numId="13">
     <w:abstractNumId w:val="13"/>
-  </w:num>
-  <w:num w:numId="14">
-    <w:abstractNumId w:val="14"/>
   </w:num>
 </w:numbering>
 </file>

</xml_diff>